<commit_message>
Finished Big O, Finished Scrum Logs, Artifact Cleanup
</commit_message>
<xml_diff>
--- a/Artifacts/Big O.docx
+++ b/Artifacts/Big O.docx
@@ -3,11 +3,2035 @@
 <w:document xmlns:wpc="http://schemas.microsoft.com/office/word/2010/wordprocessingCanvas" xmlns:mc="http://schemas.openxmlformats.org/markup-compatibility/2006" xmlns:o="urn:schemas-microsoft-com:office:office" xmlns:r="http://schemas.openxmlformats.org/officeDocument/2006/relationships" xmlns:m="http://schemas.openxmlformats.org/officeDocument/2006/math" xmlns:v="urn:schemas-microsoft-com:vml" xmlns:wp14="http://schemas.microsoft.com/office/word/2010/wordprocessingDrawing" xmlns:wp="http://schemas.openxmlformats.org/drawingml/2006/wordprocessingDrawing" xmlns:w10="urn:schemas-microsoft-com:office:word" xmlns:w="http://schemas.openxmlformats.org/wordprocessingml/2006/main" xmlns:w14="http://schemas.microsoft.com/office/word/2010/wordml" xmlns:w15="http://schemas.microsoft.com/office/word/2012/wordml" xmlns:wpg="http://schemas.microsoft.com/office/word/2010/wordprocessingGroup" xmlns:wpi="http://schemas.microsoft.com/office/word/2010/wordprocessingInk" xmlns:wne="http://schemas.microsoft.com/office/word/2006/wordml" xmlns:wps="http://schemas.microsoft.com/office/word/2010/wordprocessingShape" mc:Ignorable="w14 w15 wp14">
   <w:body>
     <w:p>
-      <w:r>
-        <w:t>Nothing to see here yet…</w:t>
+      <w:pPr>
+        <w:pStyle w:val="MLA"/>
+        <w:jc w:val="center"/>
+        <w:rPr>
+          <w:b/>
+          <w:sz w:val="36"/>
+          <w:u w:val="single"/>
+        </w:rPr>
+      </w:pPr>
+      <w:r>
+        <w:rPr>
+          <w:b/>
+          <w:sz w:val="36"/>
+          <w:u w:val="single"/>
+        </w:rPr>
+        <w:t>Big O – Baseball Itinerary Program</w:t>
+      </w:r>
+      <w:r>
+        <w:rPr>
+          <w:b/>
+          <w:sz w:val="36"/>
+          <w:u w:val="single"/>
+        </w:rPr>
+        <w:t xml:space="preserve"> - jerryberry</w:t>
+      </w:r>
+    </w:p>
+    <w:p>
+      <w:pPr>
+        <w:pStyle w:val="MLA"/>
+        <w:spacing w:line="240" w:lineRule="auto"/>
+        <w:rPr>
+          <w:b/>
+          <w:sz w:val="28"/>
+          <w:u w:val="single"/>
+        </w:rPr>
+      </w:pPr>
+      <w:r>
+        <w:rPr>
+          <w:b/>
+          <w:sz w:val="28"/>
+          <w:u w:val="single"/>
+        </w:rPr>
+        <w:t>Data::askDijkstra() &lt;datastructures.cpp line 708&gt;</w:t>
+      </w:r>
+    </w:p>
+    <w:p>
+      <w:pPr>
+        <w:pStyle w:val="MLA"/>
+        <w:numPr>
+          <w:ilvl w:val="0"/>
+          <w:numId w:val="2"/>
+        </w:numPr>
+        <w:spacing w:line="240" w:lineRule="auto"/>
+      </w:pPr>
+      <w:r>
+        <w:t>This method is an implementation of Dijkstra’s algorithm to find the shortest path between two vertices on a graph.</w:t>
+      </w:r>
+    </w:p>
+    <w:p>
+      <w:pPr>
+        <w:pStyle w:val="MLA"/>
+        <w:numPr>
+          <w:ilvl w:val="0"/>
+          <w:numId w:val="2"/>
+        </w:numPr>
+        <w:spacing w:line="240" w:lineRule="auto"/>
+      </w:pPr>
+      <w:r>
+        <w:t>This implementation runs in O(elogv)</w:t>
+      </w:r>
+    </w:p>
+    <w:p>
+      <w:pPr>
+        <w:pStyle w:val="MLA"/>
+        <w:numPr>
+          <w:ilvl w:val="1"/>
+          <w:numId w:val="2"/>
+        </w:numPr>
+        <w:spacing w:line="240" w:lineRule="auto"/>
+      </w:pPr>
+      <w:r>
+        <w:t>e = number of edges (stadium connections)</w:t>
+      </w:r>
+    </w:p>
+    <w:p>
+      <w:pPr>
+        <w:pStyle w:val="MLA"/>
+        <w:numPr>
+          <w:ilvl w:val="1"/>
+          <w:numId w:val="2"/>
+        </w:numPr>
+        <w:spacing w:line="240" w:lineRule="auto"/>
+      </w:pPr>
+      <w:r>
+        <w:t>v = number of vertices (stadiums)</w:t>
+      </w:r>
+    </w:p>
+    <w:p>
+      <w:pPr>
+        <w:pStyle w:val="MLA"/>
+        <w:numPr>
+          <w:ilvl w:val="0"/>
+          <w:numId w:val="2"/>
+        </w:numPr>
+        <w:spacing w:line="240" w:lineRule="auto"/>
+      </w:pPr>
+      <w:r>
+        <w:t>Pseudocode:</w:t>
+      </w:r>
+    </w:p>
+    <w:p>
+      <w:pPr>
+        <w:pStyle w:val="MLA"/>
+        <w:spacing w:line="240" w:lineRule="auto"/>
+        <w:rPr>
+          <w:rFonts w:ascii="Courier New" w:hAnsi="Courier New" w:cs="Courier New"/>
+          <w:color w:val="538135" w:themeColor="accent6" w:themeShade="BF"/>
+        </w:rPr>
+      </w:pPr>
+      <w:r>
+        <w:rPr>
+          <w:rFonts w:ascii="Courier New" w:hAnsi="Courier New" w:cs="Courier New"/>
+          <w:color w:val="538135" w:themeColor="accent6" w:themeShade="BF"/>
+        </w:rPr>
+        <w:t>//v operations</w:t>
+      </w:r>
+    </w:p>
+    <w:p>
+      <w:pPr>
+        <w:pStyle w:val="MLA"/>
+        <w:spacing w:line="240" w:lineRule="auto"/>
+        <w:rPr>
+          <w:rFonts w:ascii="Courier New" w:hAnsi="Courier New" w:cs="Courier New"/>
+          <w:color w:val="538135" w:themeColor="accent6" w:themeShade="BF"/>
+        </w:rPr>
+      </w:pPr>
+      <w:r>
+        <w:rPr>
+          <w:rFonts w:ascii="Courier New" w:hAnsi="Courier New" w:cs="Courier New"/>
+          <w:color w:val="538135" w:themeColor="accent6" w:themeShade="BF"/>
+        </w:rPr>
+        <w:t>For (all stadiums)</w:t>
+      </w:r>
+    </w:p>
+    <w:p>
+      <w:pPr>
+        <w:pStyle w:val="MLA"/>
+        <w:spacing w:line="240" w:lineRule="auto"/>
+        <w:rPr>
+          <w:rFonts w:ascii="Courier New" w:hAnsi="Courier New" w:cs="Courier New"/>
+          <w:color w:val="538135" w:themeColor="accent6" w:themeShade="BF"/>
+        </w:rPr>
+      </w:pPr>
+      <w:r>
+        <w:rPr>
+          <w:rFonts w:ascii="Courier New" w:hAnsi="Courier New" w:cs="Courier New"/>
+          <w:color w:val="538135" w:themeColor="accent6" w:themeShade="BF"/>
+        </w:rPr>
+        <w:t>{</w:t>
+      </w:r>
+    </w:p>
+    <w:p>
+      <w:pPr>
+        <w:pStyle w:val="MLA"/>
+        <w:spacing w:line="240" w:lineRule="auto"/>
+        <w:rPr>
+          <w:rFonts w:ascii="Courier New" w:hAnsi="Courier New" w:cs="Courier New"/>
+          <w:color w:val="538135" w:themeColor="accent6" w:themeShade="BF"/>
+        </w:rPr>
+      </w:pPr>
+      <w:r>
+        <w:rPr>
+          <w:rFonts w:ascii="Courier New" w:hAnsi="Courier New" w:cs="Courier New"/>
+          <w:color w:val="538135" w:themeColor="accent6" w:themeShade="BF"/>
+        </w:rPr>
+        <w:tab/>
+        <w:t>Push each stadium into a minimum heap</w:t>
+      </w:r>
+    </w:p>
+    <w:p>
+      <w:pPr>
+        <w:pStyle w:val="MLA"/>
+        <w:spacing w:line="240" w:lineRule="auto"/>
+        <w:rPr>
+          <w:rFonts w:ascii="Courier New" w:hAnsi="Courier New" w:cs="Courier New"/>
+          <w:color w:val="538135" w:themeColor="accent6" w:themeShade="BF"/>
+        </w:rPr>
+      </w:pPr>
+      <w:r>
+        <w:rPr>
+          <w:rFonts w:ascii="Courier New" w:hAnsi="Courier New" w:cs="Courier New"/>
+          <w:color w:val="538135" w:themeColor="accent6" w:themeShade="BF"/>
+        </w:rPr>
+        <w:t>}</w:t>
+      </w:r>
+    </w:p>
+    <w:p>
+      <w:pPr>
+        <w:pStyle w:val="MLA"/>
+        <w:spacing w:line="240" w:lineRule="auto"/>
+        <w:rPr>
+          <w:rFonts w:ascii="Courier New" w:hAnsi="Courier New" w:cs="Courier New"/>
+          <w:color w:val="538135" w:themeColor="accent6" w:themeShade="BF"/>
+        </w:rPr>
+      </w:pPr>
+      <w:r>
+        <w:rPr>
+          <w:rFonts w:ascii="Courier New" w:hAnsi="Courier New" w:cs="Courier New"/>
+          <w:color w:val="538135" w:themeColor="accent6" w:themeShade="BF"/>
+        </w:rPr>
+        <w:t>//e operations</w:t>
+      </w:r>
+    </w:p>
+    <w:p>
+      <w:pPr>
+        <w:pStyle w:val="MLA"/>
+        <w:spacing w:line="240" w:lineRule="auto"/>
+        <w:rPr>
+          <w:rFonts w:ascii="Courier New" w:hAnsi="Courier New" w:cs="Courier New"/>
+          <w:color w:val="538135" w:themeColor="accent6" w:themeShade="BF"/>
+        </w:rPr>
+      </w:pPr>
+      <w:r>
+        <w:rPr>
+          <w:rFonts w:ascii="Courier New" w:hAnsi="Courier New" w:cs="Courier New"/>
+          <w:color w:val="538135" w:themeColor="accent6" w:themeShade="BF"/>
+        </w:rPr>
+        <w:t>While (heap is not empty)</w:t>
+      </w:r>
+    </w:p>
+    <w:p>
+      <w:pPr>
+        <w:pStyle w:val="MLA"/>
+        <w:spacing w:line="240" w:lineRule="auto"/>
+        <w:rPr>
+          <w:rFonts w:ascii="Courier New" w:hAnsi="Courier New" w:cs="Courier New"/>
+          <w:color w:val="538135" w:themeColor="accent6" w:themeShade="BF"/>
+        </w:rPr>
+      </w:pPr>
+      <w:r>
+        <w:rPr>
+          <w:rFonts w:ascii="Courier New" w:hAnsi="Courier New" w:cs="Courier New"/>
+          <w:color w:val="538135" w:themeColor="accent6" w:themeShade="BF"/>
+        </w:rPr>
+        <w:t>{</w:t>
+      </w:r>
+    </w:p>
+    <w:p>
+      <w:pPr>
+        <w:pStyle w:val="MLA"/>
+        <w:spacing w:line="240" w:lineRule="auto"/>
+        <w:rPr>
+          <w:rFonts w:ascii="Courier New" w:hAnsi="Courier New" w:cs="Courier New"/>
+          <w:color w:val="538135" w:themeColor="accent6" w:themeShade="BF"/>
+        </w:rPr>
+      </w:pPr>
+      <w:r>
+        <w:rPr>
+          <w:rFonts w:ascii="Courier New" w:hAnsi="Courier New" w:cs="Courier New"/>
+          <w:color w:val="538135" w:themeColor="accent6" w:themeShade="BF"/>
+        </w:rPr>
+        <w:tab/>
+        <w:t>//constant time operations (pre-sorted adjacency list allows for this)</w:t>
+      </w:r>
+    </w:p>
+    <w:p>
+      <w:pPr>
+        <w:pStyle w:val="MLA"/>
+        <w:spacing w:line="240" w:lineRule="auto"/>
+        <w:rPr>
+          <w:rFonts w:ascii="Courier New" w:hAnsi="Courier New" w:cs="Courier New"/>
+          <w:color w:val="538135" w:themeColor="accent6" w:themeShade="BF"/>
+        </w:rPr>
+      </w:pPr>
+      <w:r>
+        <w:rPr>
+          <w:rFonts w:ascii="Courier New" w:hAnsi="Courier New" w:cs="Courier New"/>
+          <w:color w:val="538135" w:themeColor="accent6" w:themeShade="BF"/>
+        </w:rPr>
+        <w:tab/>
+        <w:t>Explore connections of stadium at the top of the minimum heap</w:t>
+      </w:r>
+    </w:p>
+    <w:p>
+      <w:pPr>
+        <w:pStyle w:val="MLA"/>
+        <w:spacing w:line="240" w:lineRule="auto"/>
+        <w:rPr>
+          <w:rFonts w:ascii="Courier New" w:hAnsi="Courier New" w:cs="Courier New"/>
+          <w:color w:val="538135" w:themeColor="accent6" w:themeShade="BF"/>
+        </w:rPr>
+      </w:pPr>
+      <w:r>
+        <w:rPr>
+          <w:rFonts w:ascii="Courier New" w:hAnsi="Courier New" w:cs="Courier New"/>
+          <w:color w:val="538135" w:themeColor="accent6" w:themeShade="BF"/>
+        </w:rPr>
+        <w:tab/>
+        <w:t>//log v operations</w:t>
+      </w:r>
+    </w:p>
+    <w:p>
+      <w:pPr>
+        <w:pStyle w:val="MLA"/>
+        <w:spacing w:line="240" w:lineRule="auto"/>
+        <w:rPr>
+          <w:rFonts w:ascii="Courier New" w:hAnsi="Courier New" w:cs="Courier New"/>
+          <w:color w:val="538135" w:themeColor="accent6" w:themeShade="BF"/>
+        </w:rPr>
+      </w:pPr>
+      <w:r>
+        <w:rPr>
+          <w:rFonts w:ascii="Courier New" w:hAnsi="Courier New" w:cs="Courier New"/>
+          <w:color w:val="538135" w:themeColor="accent6" w:themeShade="BF"/>
+        </w:rPr>
+        <w:tab/>
+        <w:t>Pop the top off the minimum heap</w:t>
+      </w:r>
+    </w:p>
+    <w:p>
+      <w:pPr>
+        <w:pStyle w:val="MLA"/>
+        <w:spacing w:line="240" w:lineRule="auto"/>
+        <w:rPr>
+          <w:rFonts w:ascii="Courier New" w:hAnsi="Courier New" w:cs="Courier New"/>
+          <w:color w:val="538135" w:themeColor="accent6" w:themeShade="BF"/>
+        </w:rPr>
+      </w:pPr>
+      <w:r>
+        <w:rPr>
+          <w:rFonts w:ascii="Courier New" w:hAnsi="Courier New" w:cs="Courier New"/>
+          <w:color w:val="538135" w:themeColor="accent6" w:themeShade="BF"/>
+        </w:rPr>
+        <w:t>}</w:t>
+      </w:r>
+    </w:p>
+    <w:p>
+      <w:pPr>
+        <w:pStyle w:val="MLA"/>
+        <w:spacing w:line="240" w:lineRule="auto"/>
+        <w:rPr>
+          <w:rFonts w:ascii="Courier New" w:hAnsi="Courier New" w:cs="Courier New"/>
+          <w:color w:val="538135" w:themeColor="accent6" w:themeShade="BF"/>
+        </w:rPr>
+      </w:pPr>
+      <w:r>
+        <w:rPr>
+          <w:rFonts w:ascii="Courier New" w:hAnsi="Courier New" w:cs="Courier New"/>
+          <w:color w:val="538135" w:themeColor="accent6" w:themeShade="BF"/>
+        </w:rPr>
+        <w:t>Return distances to all other stadiums from starting stadium</w:t>
+      </w:r>
+    </w:p>
+    <w:p>
+      <w:pPr>
+        <w:pStyle w:val="MLA"/>
+        <w:spacing w:line="240" w:lineRule="auto"/>
+      </w:pPr>
+    </w:p>
+    <w:p>
+      <w:pPr>
+        <w:pStyle w:val="MLA"/>
+        <w:numPr>
+          <w:ilvl w:val="0"/>
+          <w:numId w:val="2"/>
+        </w:numPr>
+        <w:spacing w:line="240" w:lineRule="auto"/>
+      </w:pPr>
+      <w:r>
+        <w:t>Analysis:</w:t>
+      </w:r>
+    </w:p>
+    <w:p>
+      <w:pPr>
+        <w:pStyle w:val="MLA"/>
+        <w:numPr>
+          <w:ilvl w:val="1"/>
+          <w:numId w:val="2"/>
+        </w:numPr>
+        <w:spacing w:line="240" w:lineRule="auto"/>
+      </w:pPr>
+      <w:r>
+        <w:t>This implementation first pushes every stadium into a minimum heap which runs in O(v)</w:t>
+      </w:r>
+    </w:p>
+    <w:p>
+      <w:pPr>
+        <w:pStyle w:val="MLA"/>
+        <w:numPr>
+          <w:ilvl w:val="1"/>
+          <w:numId w:val="2"/>
+        </w:numPr>
+        <w:spacing w:line="240" w:lineRule="auto"/>
+      </w:pPr>
+      <w:r>
+        <w:t>Then it enters a</w:t>
+      </w:r>
+      <w:r>
+        <w:t xml:space="preserve"> loop that pops the top off the minimum after exploring all neighbors that are connected to that top which runs in O(elogv)</w:t>
+      </w:r>
+    </w:p>
+    <w:p>
+      <w:pPr>
+        <w:pStyle w:val="MLA"/>
+        <w:numPr>
+          <w:ilvl w:val="1"/>
+          <w:numId w:val="2"/>
+        </w:numPr>
+        <w:spacing w:line="240" w:lineRule="auto"/>
+      </w:pPr>
+      <w:r>
+        <w:t>This implementation uses an adjacency list representation of the stadium graph</w:t>
+      </w:r>
+    </w:p>
+    <w:p>
+      <w:pPr>
+        <w:pStyle w:val="MLA"/>
+        <w:numPr>
+          <w:ilvl w:val="2"/>
+          <w:numId w:val="2"/>
+        </w:numPr>
+        <w:spacing w:line="240" w:lineRule="auto"/>
+      </w:pPr>
+      <w:r>
+        <w:t>The adjacency list already has all connections pre-sorted such that the closest stadium to a stadium of interest is always at the front of the list</w:t>
+      </w:r>
+    </w:p>
+    <w:p>
+      <w:pPr>
+        <w:pStyle w:val="MLA"/>
+        <w:numPr>
+          <w:ilvl w:val="1"/>
+          <w:numId w:val="2"/>
+        </w:numPr>
+        <w:spacing w:line="240" w:lineRule="auto"/>
+      </w:pPr>
+      <w:r>
+        <w:t>When exploring connections from a stadium at the top of the minimum heap, the adjacency list eliminates the need to iterate through all connections of that stadium to find the closest one</w:t>
+      </w:r>
+    </w:p>
+    <w:p>
+      <w:pPr>
+        <w:pStyle w:val="MLA"/>
+        <w:numPr>
+          <w:ilvl w:val="1"/>
+          <w:numId w:val="2"/>
+        </w:numPr>
+        <w:spacing w:line="240" w:lineRule="auto"/>
+      </w:pPr>
+      <w:r>
+        <w:t>Once the minimum heap is empty, the method is completed</w:t>
+      </w:r>
+    </w:p>
+    <w:p>
+      <w:pPr>
+        <w:pStyle w:val="MLA"/>
+        <w:numPr>
+          <w:ilvl w:val="0"/>
+          <w:numId w:val="2"/>
+        </w:numPr>
+        <w:spacing w:line="240" w:lineRule="auto"/>
+        <w:rPr>
+          <w:b/>
+        </w:rPr>
+      </w:pPr>
+      <w:r>
+        <w:rPr>
+          <w:b/>
+        </w:rPr>
+        <w:t>This method runs in v + elogv, but since elogv is bigger than v, the big o is O(elogv)</w:t>
+      </w:r>
+    </w:p>
+    <w:p>
+      <w:pPr>
+        <w:spacing w:after="0" w:line="240" w:lineRule="auto"/>
+        <w:rPr>
+          <w:rFonts w:ascii="Times New Roman" w:hAnsi="Times New Roman"/>
+          <w:sz w:val="24"/>
+        </w:rPr>
+      </w:pPr>
+      <w:r>
+        <w:br w:type="page"/>
+      </w:r>
+    </w:p>
+    <w:p>
+      <w:pPr>
+        <w:pStyle w:val="MLA"/>
+        <w:spacing w:line="240" w:lineRule="auto"/>
+        <w:rPr>
+          <w:b/>
+          <w:sz w:val="28"/>
+          <w:u w:val="single"/>
+        </w:rPr>
+      </w:pPr>
+      <w:r>
+        <w:rPr>
+          <w:b/>
+          <w:sz w:val="28"/>
+          <w:u w:val="single"/>
+        </w:rPr>
+        <w:lastRenderedPageBreak/>
+        <w:t>PrimeWin::on_itinOptimizeBt_clicked() &lt;primewin.cpp line 1308&gt;</w:t>
+      </w:r>
+    </w:p>
+    <w:p>
+      <w:pPr>
+        <w:pStyle w:val="MLA"/>
+        <w:numPr>
+          <w:ilvl w:val="0"/>
+          <w:numId w:val="2"/>
+        </w:numPr>
+        <w:spacing w:line="240" w:lineRule="auto"/>
+      </w:pPr>
+      <w:r>
+        <w:t>This method reorders a tourist’s itinerary such that their trip’s total distance is minimized</w:t>
+      </w:r>
+    </w:p>
+    <w:p>
+      <w:pPr>
+        <w:pStyle w:val="MLA"/>
+        <w:numPr>
+          <w:ilvl w:val="0"/>
+          <w:numId w:val="2"/>
+        </w:numPr>
+        <w:spacing w:line="240" w:lineRule="auto"/>
+      </w:pPr>
+      <w:r>
+        <w:t>This implementation runs in O(n^2)</w:t>
+      </w:r>
+    </w:p>
+    <w:p>
+      <w:pPr>
+        <w:pStyle w:val="MLA"/>
+        <w:numPr>
+          <w:ilvl w:val="1"/>
+          <w:numId w:val="2"/>
+        </w:numPr>
+        <w:spacing w:line="240" w:lineRule="auto"/>
+      </w:pPr>
+      <w:r>
+        <w:t>n = number of stadiums</w:t>
+      </w:r>
+    </w:p>
+    <w:p>
+      <w:pPr>
+        <w:pStyle w:val="MLA"/>
+        <w:numPr>
+          <w:ilvl w:val="0"/>
+          <w:numId w:val="2"/>
+        </w:numPr>
+        <w:spacing w:line="240" w:lineRule="auto"/>
+      </w:pPr>
+      <w:r>
+        <w:t>Pseudocode:</w:t>
+      </w:r>
+    </w:p>
+    <w:p>
+      <w:pPr>
+        <w:pStyle w:val="MLA"/>
+        <w:spacing w:line="240" w:lineRule="auto"/>
+        <w:rPr>
+          <w:rFonts w:ascii="Courier New" w:hAnsi="Courier New" w:cs="Courier New"/>
+          <w:color w:val="538135" w:themeColor="accent6" w:themeShade="BF"/>
+        </w:rPr>
+      </w:pPr>
+      <w:r>
+        <w:rPr>
+          <w:rFonts w:ascii="Courier New" w:hAnsi="Courier New" w:cs="Courier New"/>
+          <w:color w:val="538135" w:themeColor="accent6" w:themeShade="BF"/>
+        </w:rPr>
+        <w:t>//n operations</w:t>
+      </w:r>
+    </w:p>
+    <w:p>
+      <w:pPr>
+        <w:pStyle w:val="MLA"/>
+        <w:spacing w:line="240" w:lineRule="auto"/>
+        <w:rPr>
+          <w:rFonts w:ascii="Courier New" w:hAnsi="Courier New" w:cs="Courier New"/>
+          <w:color w:val="538135" w:themeColor="accent6" w:themeShade="BF"/>
+        </w:rPr>
+      </w:pPr>
+      <w:r>
+        <w:rPr>
+          <w:rFonts w:ascii="Courier New" w:hAnsi="Courier New" w:cs="Courier New"/>
+          <w:color w:val="538135" w:themeColor="accent6" w:themeShade="BF"/>
+        </w:rPr>
+        <w:t>For (all stadiums)</w:t>
+      </w:r>
+    </w:p>
+    <w:p>
+      <w:pPr>
+        <w:pStyle w:val="MLA"/>
+        <w:spacing w:line="240" w:lineRule="auto"/>
+        <w:rPr>
+          <w:rFonts w:ascii="Courier New" w:hAnsi="Courier New" w:cs="Courier New"/>
+          <w:color w:val="538135" w:themeColor="accent6" w:themeShade="BF"/>
+        </w:rPr>
+      </w:pPr>
+      <w:r>
+        <w:rPr>
+          <w:rFonts w:ascii="Courier New" w:hAnsi="Courier New" w:cs="Courier New"/>
+          <w:color w:val="538135" w:themeColor="accent6" w:themeShade="BF"/>
+        </w:rPr>
+        <w:t>{</w:t>
+      </w:r>
+    </w:p>
+    <w:p>
+      <w:pPr>
+        <w:pStyle w:val="MLA"/>
+        <w:spacing w:line="240" w:lineRule="auto"/>
+        <w:rPr>
+          <w:rFonts w:ascii="Courier New" w:hAnsi="Courier New" w:cs="Courier New"/>
+          <w:color w:val="538135" w:themeColor="accent6" w:themeShade="BF"/>
+        </w:rPr>
+      </w:pPr>
+      <w:r>
+        <w:rPr>
+          <w:rFonts w:ascii="Courier New" w:hAnsi="Courier New" w:cs="Courier New"/>
+          <w:color w:val="538135" w:themeColor="accent6" w:themeShade="BF"/>
+        </w:rPr>
+        <w:tab/>
+      </w:r>
+      <w:r>
+        <w:rPr>
+          <w:rFonts w:ascii="Courier New" w:hAnsi="Courier New" w:cs="Courier New"/>
+          <w:color w:val="538135" w:themeColor="accent6" w:themeShade="BF"/>
+        </w:rPr>
+        <w:t>Paint all stadiums as unvisited</w:t>
+      </w:r>
+    </w:p>
+    <w:p>
+      <w:pPr>
+        <w:pStyle w:val="MLA"/>
+        <w:spacing w:line="240" w:lineRule="auto"/>
+        <w:rPr>
+          <w:rFonts w:ascii="Courier New" w:hAnsi="Courier New" w:cs="Courier New"/>
+          <w:color w:val="538135" w:themeColor="accent6" w:themeShade="BF"/>
+        </w:rPr>
+      </w:pPr>
+      <w:r>
+        <w:rPr>
+          <w:rFonts w:ascii="Courier New" w:hAnsi="Courier New" w:cs="Courier New"/>
+          <w:color w:val="538135" w:themeColor="accent6" w:themeShade="BF"/>
+        </w:rPr>
+        <w:t>}</w:t>
+      </w:r>
+    </w:p>
+    <w:p>
+      <w:pPr>
+        <w:pStyle w:val="MLA"/>
+        <w:spacing w:line="240" w:lineRule="auto"/>
+        <w:rPr>
+          <w:rFonts w:ascii="Courier New" w:hAnsi="Courier New" w:cs="Courier New"/>
+          <w:color w:val="538135" w:themeColor="accent6" w:themeShade="BF"/>
+        </w:rPr>
+      </w:pPr>
+      <w:r>
+        <w:rPr>
+          <w:rFonts w:ascii="Courier New" w:hAnsi="Courier New" w:cs="Courier New"/>
+          <w:color w:val="538135" w:themeColor="accent6" w:themeShade="BF"/>
+        </w:rPr>
+        <w:t>//worst case n operations if all stadiums are queued in the itinerary</w:t>
+      </w:r>
+    </w:p>
+    <w:p>
+      <w:pPr>
+        <w:pStyle w:val="MLA"/>
+        <w:spacing w:line="240" w:lineRule="auto"/>
+        <w:rPr>
+          <w:rFonts w:ascii="Courier New" w:hAnsi="Courier New" w:cs="Courier New"/>
+          <w:color w:val="538135" w:themeColor="accent6" w:themeShade="BF"/>
+        </w:rPr>
+      </w:pPr>
+      <w:r>
+        <w:rPr>
+          <w:rFonts w:ascii="Courier New" w:hAnsi="Courier New" w:cs="Courier New"/>
+          <w:color w:val="538135" w:themeColor="accent6" w:themeShade="BF"/>
+        </w:rPr>
+        <w:t>For (</w:t>
+      </w:r>
+      <w:r>
+        <w:rPr>
+          <w:rFonts w:ascii="Courier New" w:hAnsi="Courier New" w:cs="Courier New"/>
+          <w:color w:val="538135" w:themeColor="accent6" w:themeShade="BF"/>
+        </w:rPr>
+        <w:t xml:space="preserve">number of </w:t>
+      </w:r>
+      <w:r>
+        <w:rPr>
+          <w:rFonts w:ascii="Courier New" w:hAnsi="Courier New" w:cs="Courier New"/>
+          <w:color w:val="538135" w:themeColor="accent6" w:themeShade="BF"/>
+        </w:rPr>
+        <w:t>queued stadiums</w:t>
+      </w:r>
+      <w:r>
+        <w:rPr>
+          <w:rFonts w:ascii="Courier New" w:hAnsi="Courier New" w:cs="Courier New"/>
+          <w:color w:val="538135" w:themeColor="accent6" w:themeShade="BF"/>
+        </w:rPr>
+        <w:t xml:space="preserve"> in the itinerary</w:t>
+      </w:r>
+      <w:r>
+        <w:rPr>
+          <w:rFonts w:ascii="Courier New" w:hAnsi="Courier New" w:cs="Courier New"/>
+          <w:color w:val="538135" w:themeColor="accent6" w:themeShade="BF"/>
+        </w:rPr>
+        <w:t>)</w:t>
+      </w:r>
+    </w:p>
+    <w:p>
+      <w:pPr>
+        <w:pStyle w:val="MLA"/>
+        <w:spacing w:line="240" w:lineRule="auto"/>
+        <w:rPr>
+          <w:rFonts w:ascii="Courier New" w:hAnsi="Courier New" w:cs="Courier New"/>
+          <w:color w:val="538135" w:themeColor="accent6" w:themeShade="BF"/>
+        </w:rPr>
+      </w:pPr>
+      <w:r>
+        <w:rPr>
+          <w:rFonts w:ascii="Courier New" w:hAnsi="Courier New" w:cs="Courier New"/>
+          <w:color w:val="538135" w:themeColor="accent6" w:themeShade="BF"/>
+        </w:rPr>
+        <w:t>{</w:t>
+      </w:r>
+    </w:p>
+    <w:p>
+      <w:pPr>
+        <w:pStyle w:val="MLA"/>
+        <w:spacing w:line="240" w:lineRule="auto"/>
+        <w:rPr>
+          <w:rFonts w:ascii="Courier New" w:hAnsi="Courier New" w:cs="Courier New"/>
+          <w:color w:val="538135" w:themeColor="accent6" w:themeShade="BF"/>
+        </w:rPr>
+      </w:pPr>
+      <w:r>
+        <w:rPr>
+          <w:rFonts w:ascii="Courier New" w:hAnsi="Courier New" w:cs="Courier New"/>
+          <w:color w:val="538135" w:themeColor="accent6" w:themeShade="BF"/>
+        </w:rPr>
+        <w:tab/>
+        <w:t>Paint all queued stadiums as optimizable</w:t>
+      </w:r>
+    </w:p>
+    <w:p>
+      <w:pPr>
+        <w:pStyle w:val="MLA"/>
+        <w:spacing w:line="240" w:lineRule="auto"/>
+        <w:rPr>
+          <w:rFonts w:ascii="Courier New" w:hAnsi="Courier New" w:cs="Courier New"/>
+          <w:color w:val="538135" w:themeColor="accent6" w:themeShade="BF"/>
+        </w:rPr>
+      </w:pPr>
+      <w:r>
+        <w:rPr>
+          <w:rFonts w:ascii="Courier New" w:hAnsi="Courier New" w:cs="Courier New"/>
+          <w:color w:val="538135" w:themeColor="accent6" w:themeShade="BF"/>
+        </w:rPr>
+        <w:t>}</w:t>
+      </w:r>
+    </w:p>
+    <w:p>
+      <w:pPr>
+        <w:pStyle w:val="MLA"/>
+        <w:spacing w:line="240" w:lineRule="auto"/>
+        <w:rPr>
+          <w:rFonts w:ascii="Courier New" w:hAnsi="Courier New" w:cs="Courier New"/>
+          <w:color w:val="538135" w:themeColor="accent6" w:themeShade="BF"/>
+        </w:rPr>
+      </w:pPr>
+      <w:r>
+        <w:rPr>
+          <w:rFonts w:ascii="Courier New" w:hAnsi="Courier New" w:cs="Courier New"/>
+          <w:color w:val="538135" w:themeColor="accent6" w:themeShade="BF"/>
+        </w:rPr>
+        <w:t>//worst case n operations if all stadiums are queued in the itinerary</w:t>
+      </w:r>
+    </w:p>
+    <w:p>
+      <w:pPr>
+        <w:pStyle w:val="MLA"/>
+        <w:spacing w:line="240" w:lineRule="auto"/>
+        <w:rPr>
+          <w:rFonts w:ascii="Courier New" w:hAnsi="Courier New" w:cs="Courier New"/>
+          <w:color w:val="538135" w:themeColor="accent6" w:themeShade="BF"/>
+        </w:rPr>
+      </w:pPr>
+      <w:r>
+        <w:rPr>
+          <w:rFonts w:ascii="Courier New" w:hAnsi="Courier New" w:cs="Courier New"/>
+          <w:color w:val="538135" w:themeColor="accent6" w:themeShade="BF"/>
+        </w:rPr>
+        <w:t>For (number of queued stadiums in the itinerary)</w:t>
+      </w:r>
+    </w:p>
+    <w:p>
+      <w:pPr>
+        <w:pStyle w:val="MLA"/>
+        <w:spacing w:line="240" w:lineRule="auto"/>
+        <w:rPr>
+          <w:rFonts w:ascii="Courier New" w:hAnsi="Courier New" w:cs="Courier New"/>
+          <w:color w:val="538135" w:themeColor="accent6" w:themeShade="BF"/>
+        </w:rPr>
+      </w:pPr>
+      <w:r>
+        <w:rPr>
+          <w:rFonts w:ascii="Courier New" w:hAnsi="Courier New" w:cs="Courier New"/>
+          <w:color w:val="538135" w:themeColor="accent6" w:themeShade="BF"/>
+        </w:rPr>
+        <w:t>{</w:t>
+      </w:r>
+    </w:p>
+    <w:p>
+      <w:pPr>
+        <w:pStyle w:val="MLA"/>
+        <w:spacing w:line="240" w:lineRule="auto"/>
+        <w:rPr>
+          <w:rFonts w:ascii="Courier New" w:hAnsi="Courier New" w:cs="Courier New"/>
+          <w:color w:val="538135" w:themeColor="accent6" w:themeShade="BF"/>
+        </w:rPr>
+      </w:pPr>
+      <w:r>
+        <w:rPr>
+          <w:rFonts w:ascii="Courier New" w:hAnsi="Courier New" w:cs="Courier New"/>
+          <w:color w:val="538135" w:themeColor="accent6" w:themeShade="BF"/>
+        </w:rPr>
+        <w:tab/>
+        <w:t>//elogn operations where e is the number of edges on the graph</w:t>
+      </w:r>
+    </w:p>
+    <w:p>
+      <w:pPr>
+        <w:pStyle w:val="MLA"/>
+        <w:spacing w:line="240" w:lineRule="auto"/>
+        <w:rPr>
+          <w:rFonts w:ascii="Courier New" w:hAnsi="Courier New" w:cs="Courier New"/>
+          <w:color w:val="538135" w:themeColor="accent6" w:themeShade="BF"/>
+        </w:rPr>
+      </w:pPr>
+      <w:r>
+        <w:rPr>
+          <w:rFonts w:ascii="Courier New" w:hAnsi="Courier New" w:cs="Courier New"/>
+          <w:color w:val="538135" w:themeColor="accent6" w:themeShade="BF"/>
+        </w:rPr>
+        <w:tab/>
+        <w:t>Perform Dijkstra operation</w:t>
+      </w:r>
+      <w:r>
+        <w:rPr>
+          <w:rFonts w:ascii="Courier New" w:hAnsi="Courier New" w:cs="Courier New"/>
+          <w:color w:val="538135" w:themeColor="accent6" w:themeShade="BF"/>
+        </w:rPr>
+        <w:t xml:space="preserve"> to get vector of distances to all other stadiums</w:t>
+      </w:r>
+    </w:p>
+    <w:p>
+      <w:pPr>
+        <w:pStyle w:val="MLA"/>
+        <w:spacing w:line="240" w:lineRule="auto"/>
+        <w:rPr>
+          <w:rFonts w:ascii="Courier New" w:hAnsi="Courier New" w:cs="Courier New"/>
+          <w:color w:val="538135" w:themeColor="accent6" w:themeShade="BF"/>
+        </w:rPr>
+      </w:pPr>
+      <w:r>
+        <w:rPr>
+          <w:rFonts w:ascii="Courier New" w:hAnsi="Courier New" w:cs="Courier New"/>
+          <w:color w:val="538135" w:themeColor="accent6" w:themeShade="BF"/>
+        </w:rPr>
+        <w:tab/>
+        <w:t>//</w:t>
+      </w:r>
+      <w:r>
+        <w:rPr>
+          <w:rFonts w:ascii="Courier New" w:hAnsi="Courier New" w:cs="Courier New"/>
+          <w:color w:val="538135" w:themeColor="accent6" w:themeShade="BF"/>
+        </w:rPr>
+        <w:t>n operations</w:t>
+      </w:r>
+    </w:p>
+    <w:p>
+      <w:pPr>
+        <w:pStyle w:val="MLA"/>
+        <w:spacing w:line="240" w:lineRule="auto"/>
+        <w:rPr>
+          <w:rFonts w:ascii="Courier New" w:hAnsi="Courier New" w:cs="Courier New"/>
+          <w:color w:val="538135" w:themeColor="accent6" w:themeShade="BF"/>
+        </w:rPr>
+      </w:pPr>
+      <w:r>
+        <w:rPr>
+          <w:rFonts w:ascii="Courier New" w:hAnsi="Courier New" w:cs="Courier New"/>
+          <w:color w:val="538135" w:themeColor="accent6" w:themeShade="BF"/>
+        </w:rPr>
+        <w:tab/>
+        <w:t>For (all stadiums)</w:t>
+      </w:r>
+    </w:p>
+    <w:p>
+      <w:pPr>
+        <w:pStyle w:val="MLA"/>
+        <w:spacing w:line="240" w:lineRule="auto"/>
+        <w:rPr>
+          <w:rFonts w:ascii="Courier New" w:hAnsi="Courier New" w:cs="Courier New"/>
+          <w:color w:val="538135" w:themeColor="accent6" w:themeShade="BF"/>
+        </w:rPr>
+      </w:pPr>
+      <w:r>
+        <w:rPr>
+          <w:rFonts w:ascii="Courier New" w:hAnsi="Courier New" w:cs="Courier New"/>
+          <w:color w:val="538135" w:themeColor="accent6" w:themeShade="BF"/>
+        </w:rPr>
+        <w:tab/>
+        <w:t>{</w:t>
+      </w:r>
+    </w:p>
+    <w:p>
+      <w:pPr>
+        <w:pStyle w:val="MLA"/>
+        <w:spacing w:line="240" w:lineRule="auto"/>
+        <w:rPr>
+          <w:rFonts w:ascii="Courier New" w:hAnsi="Courier New" w:cs="Courier New"/>
+          <w:color w:val="538135" w:themeColor="accent6" w:themeShade="BF"/>
+        </w:rPr>
+      </w:pPr>
+      <w:r>
+        <w:rPr>
+          <w:rFonts w:ascii="Courier New" w:hAnsi="Courier New" w:cs="Courier New"/>
+          <w:color w:val="538135" w:themeColor="accent6" w:themeShade="BF"/>
+        </w:rPr>
+        <w:tab/>
+      </w:r>
+      <w:r>
+        <w:rPr>
+          <w:rFonts w:ascii="Courier New" w:hAnsi="Courier New" w:cs="Courier New"/>
+          <w:color w:val="538135" w:themeColor="accent6" w:themeShade="BF"/>
+        </w:rPr>
+        <w:tab/>
+      </w:r>
+      <w:r>
+        <w:rPr>
+          <w:rFonts w:ascii="Courier New" w:hAnsi="Courier New" w:cs="Courier New"/>
+          <w:color w:val="538135" w:themeColor="accent6" w:themeShade="BF"/>
+        </w:rPr>
+        <w:t>Repaint stadiums to update if the optimize has visited them or not</w:t>
+      </w:r>
+    </w:p>
+    <w:p>
+      <w:pPr>
+        <w:pStyle w:val="MLA"/>
+        <w:spacing w:line="240" w:lineRule="auto"/>
+        <w:rPr>
+          <w:rFonts w:ascii="Courier New" w:hAnsi="Courier New" w:cs="Courier New"/>
+          <w:color w:val="538135" w:themeColor="accent6" w:themeShade="BF"/>
+        </w:rPr>
+      </w:pPr>
+      <w:r>
+        <w:rPr>
+          <w:rFonts w:ascii="Courier New" w:hAnsi="Courier New" w:cs="Courier New"/>
+          <w:color w:val="538135" w:themeColor="accent6" w:themeShade="BF"/>
+        </w:rPr>
+        <w:tab/>
+        <w:t>}</w:t>
+      </w:r>
+    </w:p>
+    <w:p>
+      <w:pPr>
+        <w:pStyle w:val="MLA"/>
+        <w:spacing w:line="240" w:lineRule="auto"/>
+        <w:rPr>
+          <w:rFonts w:ascii="Courier New" w:hAnsi="Courier New" w:cs="Courier New"/>
+          <w:color w:val="538135" w:themeColor="accent6" w:themeShade="BF"/>
+        </w:rPr>
+      </w:pPr>
+      <w:r>
+        <w:rPr>
+          <w:rFonts w:ascii="Courier New" w:hAnsi="Courier New" w:cs="Courier New"/>
+          <w:color w:val="538135" w:themeColor="accent6" w:themeShade="BF"/>
+        </w:rPr>
+        <w:tab/>
+        <w:t>Sort Dijkstra’s vector to get next closest stadium which runs in nlogn</w:t>
+      </w:r>
+    </w:p>
+    <w:p>
+      <w:pPr>
+        <w:pStyle w:val="MLA"/>
+        <w:spacing w:line="240" w:lineRule="auto"/>
+        <w:rPr>
+          <w:rFonts w:ascii="Courier New" w:hAnsi="Courier New" w:cs="Courier New"/>
+          <w:color w:val="538135" w:themeColor="accent6" w:themeShade="BF"/>
+        </w:rPr>
+      </w:pPr>
+      <w:r>
+        <w:rPr>
+          <w:rFonts w:ascii="Courier New" w:hAnsi="Courier New" w:cs="Courier New"/>
+          <w:color w:val="538135" w:themeColor="accent6" w:themeShade="BF"/>
+        </w:rPr>
+        <w:tab/>
+        <w:t>Add the closest stadium to the optimized itinerary</w:t>
+      </w:r>
+    </w:p>
+    <w:p>
+      <w:pPr>
+        <w:pStyle w:val="MLA"/>
+        <w:spacing w:line="240" w:lineRule="auto"/>
+        <w:rPr>
+          <w:rFonts w:ascii="Courier New" w:hAnsi="Courier New" w:cs="Courier New"/>
+          <w:color w:val="538135" w:themeColor="accent6" w:themeShade="BF"/>
+        </w:rPr>
+      </w:pPr>
+      <w:r>
+        <w:rPr>
+          <w:rFonts w:ascii="Courier New" w:hAnsi="Courier New" w:cs="Courier New"/>
+          <w:color w:val="538135" w:themeColor="accent6" w:themeShade="BF"/>
+        </w:rPr>
+        <w:t>}</w:t>
+      </w:r>
+    </w:p>
+    <w:p>
+      <w:pPr>
+        <w:pStyle w:val="MLA"/>
+        <w:spacing w:line="240" w:lineRule="auto"/>
+        <w:rPr>
+          <w:rFonts w:ascii="Courier New" w:hAnsi="Courier New" w:cs="Courier New"/>
+          <w:color w:val="538135" w:themeColor="accent6" w:themeShade="BF"/>
+        </w:rPr>
+      </w:pPr>
+      <w:r>
+        <w:rPr>
+          <w:rFonts w:ascii="Courier New" w:hAnsi="Courier New" w:cs="Courier New"/>
+          <w:color w:val="538135" w:themeColor="accent6" w:themeShade="BF"/>
+        </w:rPr>
+        <w:t>Replace old itinerary with new optimized one</w:t>
+      </w:r>
+    </w:p>
+    <w:p>
+      <w:pPr>
+        <w:pStyle w:val="MLA"/>
+        <w:spacing w:line="240" w:lineRule="auto"/>
+      </w:pPr>
+    </w:p>
+    <w:p>
+      <w:pPr>
+        <w:pStyle w:val="MLA"/>
+        <w:numPr>
+          <w:ilvl w:val="0"/>
+          <w:numId w:val="2"/>
+        </w:numPr>
+        <w:spacing w:line="240" w:lineRule="auto"/>
+      </w:pPr>
+      <w:r>
+        <w:t>Analysis:</w:t>
+      </w:r>
+    </w:p>
+    <w:p>
+      <w:pPr>
+        <w:pStyle w:val="MLA"/>
+        <w:numPr>
+          <w:ilvl w:val="1"/>
+          <w:numId w:val="2"/>
+        </w:numPr>
+        <w:spacing w:line="240" w:lineRule="auto"/>
+      </w:pPr>
+      <w:r>
+        <w:t>This method paints all stadiums as unvisited first which runs in O(n)</w:t>
+      </w:r>
+    </w:p>
+    <w:p>
+      <w:pPr>
+        <w:pStyle w:val="MLA"/>
+        <w:numPr>
+          <w:ilvl w:val="1"/>
+          <w:numId w:val="2"/>
+        </w:numPr>
+        <w:spacing w:line="240" w:lineRule="auto"/>
+      </w:pPr>
+      <w:r>
+        <w:t>It then paints the queued stadiums as stadiums that can be visited by iterating through the itinerary which runs in O(n) in the worst case if every stadium is queued in the itinerary</w:t>
+      </w:r>
+    </w:p>
+    <w:p>
+      <w:pPr>
+        <w:pStyle w:val="MLA"/>
+        <w:numPr>
+          <w:ilvl w:val="1"/>
+          <w:numId w:val="2"/>
+        </w:numPr>
+        <w:spacing w:line="240" w:lineRule="auto"/>
+      </w:pPr>
+      <w:r>
+        <w:t>It then enters a loop that will iterate through the itinerary which runs in O(n) if every stadium is queued in the worst case</w:t>
+      </w:r>
+    </w:p>
+    <w:p>
+      <w:pPr>
+        <w:pStyle w:val="MLA"/>
+        <w:numPr>
+          <w:ilvl w:val="1"/>
+          <w:numId w:val="2"/>
+        </w:numPr>
+        <w:spacing w:line="240" w:lineRule="auto"/>
+      </w:pPr>
+      <w:r>
+        <w:t>Within this loop, two O(nlogn) sorts are called as well as another for loop that runs in O(n) which makes the loop run in O(n^2)</w:t>
+      </w:r>
+    </w:p>
+    <w:p>
+      <w:pPr>
+        <w:pStyle w:val="MLA"/>
+        <w:numPr>
+          <w:ilvl w:val="0"/>
+          <w:numId w:val="2"/>
+        </w:numPr>
+        <w:spacing w:line="240" w:lineRule="auto"/>
+        <w:rPr>
+          <w:b/>
+        </w:rPr>
+      </w:pPr>
+      <w:r>
+        <w:rPr>
+          <w:b/>
+        </w:rPr>
+        <w:t>This method runs in n + n + n (elogn + n + nlogn) which simplifies to O(n^2)</w:t>
       </w:r>
       <w:bookmarkStart w:id="0" w:name="_GoBack"/>
       <w:bookmarkEnd w:id="0"/>
+    </w:p>
+    <w:p>
+      <w:pPr>
+        <w:rPr>
+          <w:rFonts w:ascii="Times New Roman" w:hAnsi="Times New Roman"/>
+          <w:sz w:val="24"/>
+        </w:rPr>
+      </w:pPr>
+      <w:r>
+        <w:br w:type="page"/>
+      </w:r>
+    </w:p>
+    <w:p>
+      <w:pPr>
+        <w:pStyle w:val="MLA"/>
+        <w:spacing w:line="240" w:lineRule="auto"/>
+        <w:rPr>
+          <w:b/>
+          <w:sz w:val="28"/>
+          <w:u w:val="single"/>
+        </w:rPr>
+      </w:pPr>
+      <w:r>
+        <w:rPr>
+          <w:b/>
+          <w:sz w:val="28"/>
+          <w:u w:val="single"/>
+        </w:rPr>
+        <w:lastRenderedPageBreak/>
+        <w:t>Data::addDist() &lt;datastructures.cpp line 297&gt;</w:t>
+      </w:r>
+    </w:p>
+    <w:p>
+      <w:pPr>
+        <w:pStyle w:val="MLA"/>
+        <w:numPr>
+          <w:ilvl w:val="0"/>
+          <w:numId w:val="2"/>
+        </w:numPr>
+        <w:spacing w:line="240" w:lineRule="auto"/>
+      </w:pPr>
+      <w:r>
+        <w:t>This method modifies a distance in the adjacency matrix and in the adjacency list</w:t>
+      </w:r>
+    </w:p>
+    <w:p>
+      <w:pPr>
+        <w:pStyle w:val="MLA"/>
+        <w:numPr>
+          <w:ilvl w:val="0"/>
+          <w:numId w:val="2"/>
+        </w:numPr>
+        <w:spacing w:line="240" w:lineRule="auto"/>
+      </w:pPr>
+      <w:r>
+        <w:t>This method runs in O(nlogn)</w:t>
+      </w:r>
+    </w:p>
+    <w:p>
+      <w:pPr>
+        <w:pStyle w:val="MLA"/>
+        <w:numPr>
+          <w:ilvl w:val="1"/>
+          <w:numId w:val="2"/>
+        </w:numPr>
+        <w:spacing w:line="240" w:lineRule="auto"/>
+      </w:pPr>
+      <w:r>
+        <w:t>n = number of stadiums</w:t>
+      </w:r>
+    </w:p>
+    <w:p>
+      <w:pPr>
+        <w:pStyle w:val="MLA"/>
+        <w:numPr>
+          <w:ilvl w:val="0"/>
+          <w:numId w:val="2"/>
+        </w:numPr>
+        <w:spacing w:line="240" w:lineRule="auto"/>
+      </w:pPr>
+      <w:r>
+        <w:t>Pseudocode:</w:t>
+      </w:r>
+    </w:p>
+    <w:p>
+      <w:pPr>
+        <w:pStyle w:val="MLA"/>
+        <w:spacing w:line="240" w:lineRule="auto"/>
+        <w:rPr>
+          <w:rFonts w:ascii="Courier New" w:hAnsi="Courier New" w:cs="Courier New"/>
+          <w:color w:val="538135" w:themeColor="accent6" w:themeShade="BF"/>
+        </w:rPr>
+      </w:pPr>
+      <w:r>
+        <w:rPr>
+          <w:rFonts w:ascii="Courier New" w:hAnsi="Courier New" w:cs="Courier New"/>
+          <w:color w:val="538135" w:themeColor="accent6" w:themeShade="BF"/>
+        </w:rPr>
+        <w:t>//Modify distance in matrix which runs in O(1)</w:t>
+      </w:r>
+    </w:p>
+    <w:p>
+      <w:pPr>
+        <w:pStyle w:val="MLA"/>
+        <w:spacing w:line="240" w:lineRule="auto"/>
+        <w:rPr>
+          <w:rFonts w:ascii="Courier New" w:hAnsi="Courier New" w:cs="Courier New"/>
+          <w:color w:val="538135" w:themeColor="accent6" w:themeShade="BF"/>
+        </w:rPr>
+      </w:pPr>
+      <w:r>
+        <w:rPr>
+          <w:rFonts w:ascii="Courier New" w:hAnsi="Courier New" w:cs="Courier New"/>
+          <w:color w:val="538135" w:themeColor="accent6" w:themeShade="BF"/>
+        </w:rPr>
+        <w:t>Modify distance in matrix[x][y]</w:t>
+      </w:r>
+    </w:p>
+    <w:p>
+      <w:pPr>
+        <w:pStyle w:val="MLA"/>
+        <w:spacing w:line="240" w:lineRule="auto"/>
+        <w:rPr>
+          <w:rFonts w:ascii="Courier New" w:hAnsi="Courier New" w:cs="Courier New"/>
+          <w:color w:val="538135" w:themeColor="accent6" w:themeShade="BF"/>
+        </w:rPr>
+      </w:pPr>
+      <w:r>
+        <w:rPr>
+          <w:rFonts w:ascii="Courier New" w:hAnsi="Courier New" w:cs="Courier New"/>
+          <w:color w:val="538135" w:themeColor="accent6" w:themeShade="BF"/>
+        </w:rPr>
+        <w:t>Modify distance in matrix[y][x]</w:t>
+      </w:r>
+    </w:p>
+    <w:p>
+      <w:pPr>
+        <w:pStyle w:val="MLA"/>
+        <w:spacing w:line="240" w:lineRule="auto"/>
+        <w:rPr>
+          <w:rFonts w:ascii="Courier New" w:hAnsi="Courier New" w:cs="Courier New"/>
+          <w:color w:val="538135" w:themeColor="accent6" w:themeShade="BF"/>
+        </w:rPr>
+      </w:pPr>
+    </w:p>
+    <w:p>
+      <w:pPr>
+        <w:pStyle w:val="MLA"/>
+        <w:spacing w:line="240" w:lineRule="auto"/>
+        <w:rPr>
+          <w:rFonts w:ascii="Courier New" w:hAnsi="Courier New" w:cs="Courier New"/>
+          <w:color w:val="538135" w:themeColor="accent6" w:themeShade="BF"/>
+        </w:rPr>
+      </w:pPr>
+      <w:r>
+        <w:rPr>
+          <w:rFonts w:ascii="Courier New" w:hAnsi="Courier New" w:cs="Courier New"/>
+          <w:color w:val="538135" w:themeColor="accent6" w:themeShade="BF"/>
+        </w:rPr>
+        <w:t xml:space="preserve">//Search through the list at stadium x to see if there’s a </w:t>
+      </w:r>
+      <w:r>
+        <w:rPr>
+          <w:rFonts w:ascii="Courier New" w:hAnsi="Courier New" w:cs="Courier New"/>
+          <w:color w:val="538135" w:themeColor="accent6" w:themeShade="BF"/>
+        </w:rPr>
+        <w:t xml:space="preserve">  </w:t>
+      </w:r>
+      <w:r>
+        <w:rPr>
+          <w:rFonts w:ascii="Courier New" w:hAnsi="Courier New" w:cs="Courier New"/>
+          <w:color w:val="538135" w:themeColor="accent6" w:themeShade="BF"/>
+        </w:rPr>
+        <w:t>connection to stadium y</w:t>
+      </w:r>
+    </w:p>
+    <w:p>
+      <w:pPr>
+        <w:pStyle w:val="MLA"/>
+        <w:spacing w:line="240" w:lineRule="auto"/>
+        <w:rPr>
+          <w:rFonts w:ascii="Courier New" w:hAnsi="Courier New" w:cs="Courier New"/>
+          <w:color w:val="538135" w:themeColor="accent6" w:themeShade="BF"/>
+        </w:rPr>
+      </w:pPr>
+      <w:r>
+        <w:rPr>
+          <w:rFonts w:ascii="Courier New" w:hAnsi="Courier New" w:cs="Courier New"/>
+          <w:color w:val="538135" w:themeColor="accent6" w:themeShade="BF"/>
+        </w:rPr>
+        <w:t>//This operation’s worst case is O(n) if the stadium is connected to every other stadium</w:t>
+      </w:r>
+    </w:p>
+    <w:p>
+      <w:pPr>
+        <w:pStyle w:val="MLA"/>
+        <w:spacing w:line="240" w:lineRule="auto"/>
+        <w:rPr>
+          <w:rFonts w:ascii="Courier New" w:hAnsi="Courier New" w:cs="Courier New"/>
+          <w:color w:val="538135" w:themeColor="accent6" w:themeShade="BF"/>
+        </w:rPr>
+      </w:pPr>
+      <w:r>
+        <w:rPr>
+          <w:rFonts w:ascii="Courier New" w:hAnsi="Courier New" w:cs="Courier New"/>
+          <w:color w:val="538135" w:themeColor="accent6" w:themeShade="BF"/>
+        </w:rPr>
+        <w:t>While (iterator is not at the end of a stadium’s neighbor list)</w:t>
+      </w:r>
+    </w:p>
+    <w:p>
+      <w:pPr>
+        <w:pStyle w:val="MLA"/>
+        <w:spacing w:line="240" w:lineRule="auto"/>
+        <w:rPr>
+          <w:rFonts w:ascii="Courier New" w:hAnsi="Courier New" w:cs="Courier New"/>
+          <w:color w:val="538135" w:themeColor="accent6" w:themeShade="BF"/>
+        </w:rPr>
+      </w:pPr>
+      <w:r>
+        <w:rPr>
+          <w:rFonts w:ascii="Courier New" w:hAnsi="Courier New" w:cs="Courier New"/>
+          <w:color w:val="538135" w:themeColor="accent6" w:themeShade="BF"/>
+        </w:rPr>
+        <w:t>{</w:t>
+      </w:r>
+    </w:p>
+    <w:p>
+      <w:pPr>
+        <w:pStyle w:val="MLA"/>
+        <w:spacing w:line="240" w:lineRule="auto"/>
+        <w:rPr>
+          <w:rFonts w:ascii="Courier New" w:hAnsi="Courier New" w:cs="Courier New"/>
+          <w:color w:val="538135" w:themeColor="accent6" w:themeShade="BF"/>
+        </w:rPr>
+      </w:pPr>
+      <w:r>
+        <w:rPr>
+          <w:rFonts w:ascii="Courier New" w:hAnsi="Courier New" w:cs="Courier New"/>
+          <w:color w:val="538135" w:themeColor="accent6" w:themeShade="BF"/>
+        </w:rPr>
+        <w:tab/>
+        <w:t>Increment iterator</w:t>
+      </w:r>
+    </w:p>
+    <w:p>
+      <w:pPr>
+        <w:pStyle w:val="MLA"/>
+        <w:spacing w:line="240" w:lineRule="auto"/>
+        <w:rPr>
+          <w:rFonts w:ascii="Courier New" w:hAnsi="Courier New" w:cs="Courier New"/>
+          <w:color w:val="538135" w:themeColor="accent6" w:themeShade="BF"/>
+        </w:rPr>
+      </w:pPr>
+      <w:r>
+        <w:rPr>
+          <w:rFonts w:ascii="Courier New" w:hAnsi="Courier New" w:cs="Courier New"/>
+          <w:color w:val="538135" w:themeColor="accent6" w:themeShade="BF"/>
+        </w:rPr>
+        <w:t>}</w:t>
+      </w:r>
+    </w:p>
+    <w:p>
+      <w:pPr>
+        <w:pStyle w:val="MLA"/>
+        <w:spacing w:line="240" w:lineRule="auto"/>
+        <w:rPr>
+          <w:rFonts w:ascii="Courier New" w:hAnsi="Courier New" w:cs="Courier New"/>
+          <w:color w:val="538135" w:themeColor="accent6" w:themeShade="BF"/>
+        </w:rPr>
+      </w:pPr>
+      <w:r>
+        <w:rPr>
+          <w:rFonts w:ascii="Courier New" w:hAnsi="Courier New" w:cs="Courier New"/>
+          <w:color w:val="538135" w:themeColor="accent6" w:themeShade="BF"/>
+        </w:rPr>
+        <w:t>If (adding a distance)</w:t>
+      </w:r>
+    </w:p>
+    <w:p>
+      <w:pPr>
+        <w:pStyle w:val="MLA"/>
+        <w:spacing w:line="240" w:lineRule="auto"/>
+        <w:rPr>
+          <w:rFonts w:ascii="Courier New" w:hAnsi="Courier New" w:cs="Courier New"/>
+          <w:color w:val="538135" w:themeColor="accent6" w:themeShade="BF"/>
+        </w:rPr>
+      </w:pPr>
+      <w:r>
+        <w:rPr>
+          <w:rFonts w:ascii="Courier New" w:hAnsi="Courier New" w:cs="Courier New"/>
+          <w:color w:val="538135" w:themeColor="accent6" w:themeShade="BF"/>
+        </w:rPr>
+        <w:t>{</w:t>
+      </w:r>
+    </w:p>
+    <w:p>
+      <w:pPr>
+        <w:pStyle w:val="MLA"/>
+        <w:spacing w:line="240" w:lineRule="auto"/>
+        <w:rPr>
+          <w:rFonts w:ascii="Courier New" w:hAnsi="Courier New" w:cs="Courier New"/>
+          <w:color w:val="538135" w:themeColor="accent6" w:themeShade="BF"/>
+        </w:rPr>
+      </w:pPr>
+      <w:r>
+        <w:rPr>
+          <w:rFonts w:ascii="Courier New" w:hAnsi="Courier New" w:cs="Courier New"/>
+          <w:color w:val="538135" w:themeColor="accent6" w:themeShade="BF"/>
+        </w:rPr>
+        <w:tab/>
+        <w:t xml:space="preserve">Insert new distance at the end of the list which </w:t>
+      </w:r>
+      <w:r>
+        <w:rPr>
+          <w:rFonts w:ascii="Courier New" w:hAnsi="Courier New" w:cs="Courier New"/>
+          <w:color w:val="538135" w:themeColor="accent6" w:themeShade="BF"/>
+        </w:rPr>
+        <w:t>is</w:t>
+      </w:r>
+      <w:r>
+        <w:rPr>
+          <w:rFonts w:ascii="Courier New" w:hAnsi="Courier New" w:cs="Courier New"/>
+          <w:color w:val="538135" w:themeColor="accent6" w:themeShade="BF"/>
+        </w:rPr>
+        <w:t xml:space="preserve"> O(1)</w:t>
+      </w:r>
+    </w:p>
+    <w:p>
+      <w:pPr>
+        <w:pStyle w:val="MLA"/>
+        <w:spacing w:line="240" w:lineRule="auto"/>
+        <w:rPr>
+          <w:rFonts w:ascii="Courier New" w:hAnsi="Courier New" w:cs="Courier New"/>
+          <w:color w:val="538135" w:themeColor="accent6" w:themeShade="BF"/>
+        </w:rPr>
+      </w:pPr>
+      <w:r>
+        <w:rPr>
+          <w:rFonts w:ascii="Courier New" w:hAnsi="Courier New" w:cs="Courier New"/>
+          <w:color w:val="538135" w:themeColor="accent6" w:themeShade="BF"/>
+        </w:rPr>
+        <w:tab/>
+        <w:t>Sort the list based on distances which runs in O(nlogn)</w:t>
+      </w:r>
+    </w:p>
+    <w:p>
+      <w:pPr>
+        <w:pStyle w:val="MLA"/>
+        <w:spacing w:line="240" w:lineRule="auto"/>
+        <w:rPr>
+          <w:rFonts w:ascii="Courier New" w:hAnsi="Courier New" w:cs="Courier New"/>
+          <w:color w:val="538135" w:themeColor="accent6" w:themeShade="BF"/>
+        </w:rPr>
+      </w:pPr>
+      <w:r>
+        <w:rPr>
+          <w:rFonts w:ascii="Courier New" w:hAnsi="Courier New" w:cs="Courier New"/>
+          <w:color w:val="538135" w:themeColor="accent6" w:themeShade="BF"/>
+        </w:rPr>
+        <w:t>}</w:t>
+      </w:r>
+    </w:p>
+    <w:p>
+      <w:pPr>
+        <w:pStyle w:val="MLA"/>
+        <w:spacing w:line="240" w:lineRule="auto"/>
+        <w:rPr>
+          <w:rFonts w:ascii="Courier New" w:hAnsi="Courier New" w:cs="Courier New"/>
+          <w:color w:val="538135" w:themeColor="accent6" w:themeShade="BF"/>
+        </w:rPr>
+      </w:pPr>
+      <w:r>
+        <w:rPr>
+          <w:rFonts w:ascii="Courier New" w:hAnsi="Courier New" w:cs="Courier New"/>
+          <w:color w:val="538135" w:themeColor="accent6" w:themeShade="BF"/>
+        </w:rPr>
+        <w:t>If (deleting a distance)</w:t>
+      </w:r>
+    </w:p>
+    <w:p>
+      <w:pPr>
+        <w:pStyle w:val="MLA"/>
+        <w:spacing w:line="240" w:lineRule="auto"/>
+        <w:rPr>
+          <w:rFonts w:ascii="Courier New" w:hAnsi="Courier New" w:cs="Courier New"/>
+          <w:color w:val="538135" w:themeColor="accent6" w:themeShade="BF"/>
+        </w:rPr>
+      </w:pPr>
+      <w:r>
+        <w:rPr>
+          <w:rFonts w:ascii="Courier New" w:hAnsi="Courier New" w:cs="Courier New"/>
+          <w:color w:val="538135" w:themeColor="accent6" w:themeShade="BF"/>
+        </w:rPr>
+        <w:t>{</w:t>
+      </w:r>
+    </w:p>
+    <w:p>
+      <w:pPr>
+        <w:pStyle w:val="MLA"/>
+        <w:spacing w:line="240" w:lineRule="auto"/>
+        <w:rPr>
+          <w:rFonts w:ascii="Courier New" w:hAnsi="Courier New" w:cs="Courier New"/>
+          <w:color w:val="538135" w:themeColor="accent6" w:themeShade="BF"/>
+        </w:rPr>
+      </w:pPr>
+      <w:r>
+        <w:rPr>
+          <w:rFonts w:ascii="Courier New" w:hAnsi="Courier New" w:cs="Courier New"/>
+          <w:color w:val="538135" w:themeColor="accent6" w:themeShade="BF"/>
+        </w:rPr>
+        <w:tab/>
+        <w:t>Delete the iterator which runs in O(1)</w:t>
+      </w:r>
+    </w:p>
+    <w:p>
+      <w:pPr>
+        <w:pStyle w:val="MLA"/>
+        <w:spacing w:line="240" w:lineRule="auto"/>
+        <w:rPr>
+          <w:rFonts w:ascii="Courier New" w:hAnsi="Courier New" w:cs="Courier New"/>
+          <w:color w:val="538135" w:themeColor="accent6" w:themeShade="BF"/>
+        </w:rPr>
+      </w:pPr>
+      <w:r>
+        <w:rPr>
+          <w:rFonts w:ascii="Courier New" w:hAnsi="Courier New" w:cs="Courier New"/>
+          <w:color w:val="538135" w:themeColor="accent6" w:themeShade="BF"/>
+        </w:rPr>
+        <w:t>}</w:t>
+      </w:r>
+    </w:p>
+    <w:p>
+      <w:pPr>
+        <w:pStyle w:val="MLA"/>
+        <w:spacing w:line="240" w:lineRule="auto"/>
+      </w:pPr>
+    </w:p>
+    <w:p>
+      <w:pPr>
+        <w:pStyle w:val="MLA"/>
+        <w:numPr>
+          <w:ilvl w:val="0"/>
+          <w:numId w:val="2"/>
+        </w:numPr>
+        <w:spacing w:line="240" w:lineRule="auto"/>
+      </w:pPr>
+      <w:r>
+        <w:t>Analysis:</w:t>
+      </w:r>
+    </w:p>
+    <w:p>
+      <w:pPr>
+        <w:pStyle w:val="MLA"/>
+        <w:numPr>
+          <w:ilvl w:val="1"/>
+          <w:numId w:val="2"/>
+        </w:numPr>
+        <w:spacing w:line="240" w:lineRule="auto"/>
+      </w:pPr>
+      <w:r>
+        <w:t>Adding to the matrix always runs in constant time since element access in a matrix is always constant time</w:t>
+      </w:r>
+    </w:p>
+    <w:p>
+      <w:pPr>
+        <w:pStyle w:val="MLA"/>
+        <w:numPr>
+          <w:ilvl w:val="1"/>
+          <w:numId w:val="2"/>
+        </w:numPr>
+        <w:spacing w:line="240" w:lineRule="auto"/>
+      </w:pPr>
+      <w:r>
+        <w:t>The adjacency list is a vector of doubly linked lists</w:t>
+      </w:r>
+    </w:p>
+    <w:p>
+      <w:pPr>
+        <w:pStyle w:val="MLA"/>
+        <w:numPr>
+          <w:ilvl w:val="2"/>
+          <w:numId w:val="2"/>
+        </w:numPr>
+        <w:spacing w:line="240" w:lineRule="auto"/>
+      </w:pPr>
+      <w:r>
+        <w:t>Each position in the vector represents a stadium</w:t>
+      </w:r>
+    </w:p>
+    <w:p>
+      <w:pPr>
+        <w:pStyle w:val="MLA"/>
+        <w:numPr>
+          <w:ilvl w:val="2"/>
+          <w:numId w:val="2"/>
+        </w:numPr>
+        <w:spacing w:line="240" w:lineRule="auto"/>
+      </w:pPr>
+      <w:r>
+        <w:t>Each doubly linked list represents a stadium’s connections to other stadiums</w:t>
+      </w:r>
+    </w:p>
+    <w:p>
+      <w:pPr>
+        <w:pStyle w:val="MLA"/>
+        <w:numPr>
+          <w:ilvl w:val="1"/>
+          <w:numId w:val="2"/>
+        </w:numPr>
+        <w:spacing w:line="240" w:lineRule="auto"/>
+      </w:pPr>
+      <w:r>
+        <w:t xml:space="preserve">Every time a new distance is added, the doubly linked list is resorted </w:t>
+      </w:r>
+      <w:r>
+        <w:t xml:space="preserve">based on distance so that the smallest distance is always at the front, </w:t>
+      </w:r>
+      <w:r>
+        <w:t>which</w:t>
+      </w:r>
+      <w:r>
+        <w:t xml:space="preserve"> is O(nlogn) in the worst case</w:t>
+      </w:r>
+    </w:p>
+    <w:p>
+      <w:pPr>
+        <w:pStyle w:val="MLA"/>
+        <w:numPr>
+          <w:ilvl w:val="0"/>
+          <w:numId w:val="2"/>
+        </w:numPr>
+        <w:spacing w:line="240" w:lineRule="auto"/>
+        <w:rPr>
+          <w:b/>
+        </w:rPr>
+      </w:pPr>
+      <w:r>
+        <w:rPr>
+          <w:b/>
+        </w:rPr>
+        <w:t>This method runs in n + nlogn which simplifies to O(nlogn) since nlogn is bigger than n</w:t>
+      </w:r>
+    </w:p>
+    <w:p>
+      <w:pPr>
+        <w:rPr>
+          <w:rFonts w:ascii="Times New Roman" w:hAnsi="Times New Roman"/>
+          <w:sz w:val="24"/>
+        </w:rPr>
+      </w:pPr>
+      <w:r>
+        <w:br w:type="page"/>
+      </w:r>
+    </w:p>
+    <w:p>
+      <w:pPr>
+        <w:pStyle w:val="MLA"/>
+        <w:spacing w:line="240" w:lineRule="auto"/>
+        <w:rPr>
+          <w:b/>
+          <w:sz w:val="28"/>
+          <w:u w:val="single"/>
+        </w:rPr>
+      </w:pPr>
+      <w:r>
+        <w:rPr>
+          <w:b/>
+          <w:sz w:val="28"/>
+          <w:u w:val="single"/>
+        </w:rPr>
+        <w:lastRenderedPageBreak/>
+        <w:t>PrimeWin::calcTrip() &lt;primewin.cpp line 486&gt;</w:t>
+      </w:r>
+    </w:p>
+    <w:p>
+      <w:pPr>
+        <w:pStyle w:val="MLA"/>
+        <w:numPr>
+          <w:ilvl w:val="0"/>
+          <w:numId w:val="2"/>
+        </w:numPr>
+        <w:spacing w:line="240" w:lineRule="auto"/>
+      </w:pPr>
+      <w:r>
+        <w:t>This method calculates the total trip distance of an itinerary</w:t>
+      </w:r>
+    </w:p>
+    <w:p>
+      <w:pPr>
+        <w:pStyle w:val="MLA"/>
+        <w:numPr>
+          <w:ilvl w:val="0"/>
+          <w:numId w:val="2"/>
+        </w:numPr>
+        <w:spacing w:line="240" w:lineRule="auto"/>
+      </w:pPr>
+      <w:r>
+        <w:t>This method runs in O(n</w:t>
+      </w:r>
+      <w:r>
+        <w:t>e</w:t>
+      </w:r>
+      <w:r>
+        <w:t>logn)</w:t>
+      </w:r>
+    </w:p>
+    <w:p>
+      <w:pPr>
+        <w:pStyle w:val="MLA"/>
+        <w:numPr>
+          <w:ilvl w:val="1"/>
+          <w:numId w:val="2"/>
+        </w:numPr>
+        <w:spacing w:line="240" w:lineRule="auto"/>
+      </w:pPr>
+      <w:r>
+        <w:t>n = number of stadiums</w:t>
+      </w:r>
+    </w:p>
+    <w:p>
+      <w:pPr>
+        <w:pStyle w:val="MLA"/>
+        <w:numPr>
+          <w:ilvl w:val="0"/>
+          <w:numId w:val="2"/>
+        </w:numPr>
+        <w:spacing w:line="240" w:lineRule="auto"/>
+      </w:pPr>
+      <w:r>
+        <w:t>Pseudocode:</w:t>
+      </w:r>
+    </w:p>
+    <w:p>
+      <w:pPr>
+        <w:pStyle w:val="MLA"/>
+        <w:spacing w:line="240" w:lineRule="auto"/>
+        <w:rPr>
+          <w:rFonts w:ascii="Courier New" w:hAnsi="Courier New" w:cs="Courier New"/>
+          <w:color w:val="538135" w:themeColor="accent6" w:themeShade="BF"/>
+        </w:rPr>
+      </w:pPr>
+      <w:r>
+        <w:rPr>
+          <w:rFonts w:ascii="Courier New" w:hAnsi="Courier New" w:cs="Courier New"/>
+          <w:color w:val="538135" w:themeColor="accent6" w:themeShade="BF"/>
+        </w:rPr>
+        <w:t>//Loop through entire itinerary which runs in O(n) if every stadium is queued in the worst case</w:t>
+      </w:r>
+    </w:p>
+    <w:p>
+      <w:pPr>
+        <w:pStyle w:val="MLA"/>
+        <w:spacing w:line="240" w:lineRule="auto"/>
+        <w:rPr>
+          <w:rFonts w:ascii="Courier New" w:hAnsi="Courier New" w:cs="Courier New"/>
+          <w:color w:val="538135" w:themeColor="accent6" w:themeShade="BF"/>
+        </w:rPr>
+      </w:pPr>
+      <w:r>
+        <w:rPr>
+          <w:rFonts w:ascii="Courier New" w:hAnsi="Courier New" w:cs="Courier New"/>
+          <w:color w:val="538135" w:themeColor="accent6" w:themeShade="BF"/>
+        </w:rPr>
+        <w:t>While (iterator is not at the end of the itinerary)</w:t>
+      </w:r>
+    </w:p>
+    <w:p>
+      <w:pPr>
+        <w:pStyle w:val="MLA"/>
+        <w:spacing w:line="240" w:lineRule="auto"/>
+        <w:rPr>
+          <w:rFonts w:ascii="Courier New" w:hAnsi="Courier New" w:cs="Courier New"/>
+          <w:color w:val="538135" w:themeColor="accent6" w:themeShade="BF"/>
+        </w:rPr>
+      </w:pPr>
+      <w:r>
+        <w:rPr>
+          <w:rFonts w:ascii="Courier New" w:hAnsi="Courier New" w:cs="Courier New"/>
+          <w:color w:val="538135" w:themeColor="accent6" w:themeShade="BF"/>
+        </w:rPr>
+        <w:t>{</w:t>
+      </w:r>
+    </w:p>
+    <w:p>
+      <w:pPr>
+        <w:pStyle w:val="MLA"/>
+        <w:spacing w:line="240" w:lineRule="auto"/>
+        <w:rPr>
+          <w:rFonts w:ascii="Courier New" w:hAnsi="Courier New" w:cs="Courier New"/>
+          <w:color w:val="538135" w:themeColor="accent6" w:themeShade="BF"/>
+        </w:rPr>
+      </w:pPr>
+      <w:r>
+        <w:rPr>
+          <w:rFonts w:ascii="Courier New" w:hAnsi="Courier New" w:cs="Courier New"/>
+          <w:color w:val="538135" w:themeColor="accent6" w:themeShade="BF"/>
+        </w:rPr>
+        <w:tab/>
+        <w:t xml:space="preserve">Perform a Dijkstra operation which </w:t>
+      </w:r>
+      <w:r>
+        <w:rPr>
+          <w:rFonts w:ascii="Courier New" w:hAnsi="Courier New" w:cs="Courier New"/>
+          <w:color w:val="538135" w:themeColor="accent6" w:themeShade="BF"/>
+        </w:rPr>
+        <w:t>is</w:t>
+      </w:r>
+      <w:r>
+        <w:rPr>
+          <w:rFonts w:ascii="Courier New" w:hAnsi="Courier New" w:cs="Courier New"/>
+          <w:color w:val="538135" w:themeColor="accent6" w:themeShade="BF"/>
+        </w:rPr>
+        <w:t xml:space="preserve"> O(elogn) </w:t>
+      </w:r>
+    </w:p>
+    <w:p>
+      <w:pPr>
+        <w:pStyle w:val="MLA"/>
+        <w:spacing w:line="240" w:lineRule="auto"/>
+        <w:ind w:firstLine="720"/>
+        <w:rPr>
+          <w:rFonts w:ascii="Courier New" w:hAnsi="Courier New" w:cs="Courier New"/>
+          <w:color w:val="538135" w:themeColor="accent6" w:themeShade="BF"/>
+        </w:rPr>
+      </w:pPr>
+      <w:r>
+        <w:rPr>
+          <w:rFonts w:ascii="Courier New" w:hAnsi="Courier New" w:cs="Courier New"/>
+          <w:color w:val="538135" w:themeColor="accent6" w:themeShade="BF"/>
+        </w:rPr>
+        <w:t>//</w:t>
+      </w:r>
+      <w:r>
+        <w:rPr>
+          <w:rFonts w:ascii="Courier New" w:hAnsi="Courier New" w:cs="Courier New"/>
+          <w:color w:val="538135" w:themeColor="accent6" w:themeShade="BF"/>
+        </w:rPr>
+        <w:t>e is the number of edges</w:t>
+      </w:r>
+    </w:p>
+    <w:p>
+      <w:pPr>
+        <w:pStyle w:val="MLA"/>
+        <w:spacing w:line="240" w:lineRule="auto"/>
+        <w:rPr>
+          <w:rFonts w:ascii="Courier New" w:hAnsi="Courier New" w:cs="Courier New"/>
+          <w:color w:val="538135" w:themeColor="accent6" w:themeShade="BF"/>
+        </w:rPr>
+      </w:pPr>
+      <w:r>
+        <w:rPr>
+          <w:rFonts w:ascii="Courier New" w:hAnsi="Courier New" w:cs="Courier New"/>
+          <w:color w:val="538135" w:themeColor="accent6" w:themeShade="BF"/>
+        </w:rPr>
+        <w:tab/>
+        <w:t>Advance iterator</w:t>
+      </w:r>
+    </w:p>
+    <w:p>
+      <w:pPr>
+        <w:pStyle w:val="MLA"/>
+        <w:spacing w:line="240" w:lineRule="auto"/>
+        <w:rPr>
+          <w:rFonts w:ascii="Courier New" w:hAnsi="Courier New" w:cs="Courier New"/>
+          <w:color w:val="538135" w:themeColor="accent6" w:themeShade="BF"/>
+        </w:rPr>
+      </w:pPr>
+      <w:r>
+        <w:rPr>
+          <w:rFonts w:ascii="Courier New" w:hAnsi="Courier New" w:cs="Courier New"/>
+          <w:color w:val="538135" w:themeColor="accent6" w:themeShade="BF"/>
+        </w:rPr>
+        <w:tab/>
+        <w:t>Add to running total mileage</w:t>
+      </w:r>
+    </w:p>
+    <w:p>
+      <w:pPr>
+        <w:pStyle w:val="MLA"/>
+        <w:spacing w:line="240" w:lineRule="auto"/>
+        <w:rPr>
+          <w:rFonts w:ascii="Courier New" w:hAnsi="Courier New" w:cs="Courier New"/>
+          <w:color w:val="538135" w:themeColor="accent6" w:themeShade="BF"/>
+        </w:rPr>
+      </w:pPr>
+      <w:r>
+        <w:rPr>
+          <w:rFonts w:ascii="Courier New" w:hAnsi="Courier New" w:cs="Courier New"/>
+          <w:color w:val="538135" w:themeColor="accent6" w:themeShade="BF"/>
+        </w:rPr>
+        <w:t>}</w:t>
+      </w:r>
+    </w:p>
+    <w:p>
+      <w:pPr>
+        <w:pStyle w:val="MLA"/>
+        <w:spacing w:line="240" w:lineRule="auto"/>
+      </w:pPr>
+    </w:p>
+    <w:p>
+      <w:pPr>
+        <w:pStyle w:val="MLA"/>
+        <w:numPr>
+          <w:ilvl w:val="0"/>
+          <w:numId w:val="2"/>
+        </w:numPr>
+        <w:spacing w:line="240" w:lineRule="auto"/>
+      </w:pPr>
+      <w:r>
+        <w:t>Analysis:</w:t>
+      </w:r>
+    </w:p>
+    <w:p>
+      <w:pPr>
+        <w:pStyle w:val="MLA"/>
+        <w:numPr>
+          <w:ilvl w:val="1"/>
+          <w:numId w:val="2"/>
+        </w:numPr>
+        <w:spacing w:line="240" w:lineRule="auto"/>
+      </w:pPr>
+      <w:r>
+        <w:t>The primary while loop will iterate through the entire itinerary</w:t>
+      </w:r>
+    </w:p>
+    <w:p>
+      <w:pPr>
+        <w:pStyle w:val="MLA"/>
+        <w:numPr>
+          <w:ilvl w:val="2"/>
+          <w:numId w:val="2"/>
+        </w:numPr>
+        <w:spacing w:line="240" w:lineRule="auto"/>
+      </w:pPr>
+      <w:r>
+        <w:t>If every stadium is queued in the itinerary, then the worst case happens which is O(n)</w:t>
+      </w:r>
+    </w:p>
+    <w:p>
+      <w:pPr>
+        <w:pStyle w:val="MLA"/>
+        <w:numPr>
+          <w:ilvl w:val="1"/>
+          <w:numId w:val="2"/>
+        </w:numPr>
+        <w:spacing w:line="240" w:lineRule="auto"/>
+      </w:pPr>
+      <w:r>
+        <w:t>Within that loop, Dijkstra’s algorithm is called which runs in O(elogn)</w:t>
+      </w:r>
+    </w:p>
+    <w:p>
+      <w:pPr>
+        <w:pStyle w:val="MLA"/>
+        <w:numPr>
+          <w:ilvl w:val="2"/>
+          <w:numId w:val="2"/>
+        </w:numPr>
+        <w:spacing w:line="240" w:lineRule="auto"/>
+      </w:pPr>
+      <w:r>
+        <w:t>e is the number of edges in the graph</w:t>
+      </w:r>
+    </w:p>
+    <w:p>
+      <w:pPr>
+        <w:pStyle w:val="MLA"/>
+        <w:numPr>
+          <w:ilvl w:val="2"/>
+          <w:numId w:val="2"/>
+        </w:numPr>
+        <w:spacing w:line="240" w:lineRule="auto"/>
+      </w:pPr>
+      <w:r>
+        <w:t>n is the number of stadiums</w:t>
+      </w:r>
+    </w:p>
+    <w:p>
+      <w:pPr>
+        <w:pStyle w:val="MLA"/>
+        <w:numPr>
+          <w:ilvl w:val="0"/>
+          <w:numId w:val="2"/>
+        </w:numPr>
+        <w:spacing w:line="240" w:lineRule="auto"/>
+        <w:rPr>
+          <w:b/>
+        </w:rPr>
+      </w:pPr>
+      <w:r>
+        <w:rPr>
+          <w:b/>
+        </w:rPr>
+        <w:t xml:space="preserve">This method runs in n (elogn) which </w:t>
+      </w:r>
+      <w:r>
+        <w:rPr>
+          <w:b/>
+        </w:rPr>
+        <w:t>is already simplified, so it is O(nelogn)</w:t>
+      </w:r>
     </w:p>
     <w:sectPr>
       <w:pgSz w:w="12240" w:h="15840"/>
@@ -17,6 +2041,219 @@
     </w:sectPr>
   </w:body>
 </w:document>
+</file>
+
+<file path=word/numbering.xml><?xml version="1.0" encoding="utf-8"?>
+<w:numbering xmlns:wpc="http://schemas.microsoft.com/office/word/2010/wordprocessingCanvas" xmlns:mc="http://schemas.openxmlformats.org/markup-compatibility/2006" xmlns:o="urn:schemas-microsoft-com:office:office" xmlns:r="http://schemas.openxmlformats.org/officeDocument/2006/relationships" xmlns:m="http://schemas.openxmlformats.org/officeDocument/2006/math" xmlns:v="urn:schemas-microsoft-com:vml" xmlns:wp14="http://schemas.microsoft.com/office/word/2010/wordprocessingDrawing" xmlns:wp="http://schemas.openxmlformats.org/drawingml/2006/wordprocessingDrawing" xmlns:w10="urn:schemas-microsoft-com:office:word" xmlns:w="http://schemas.openxmlformats.org/wordprocessingml/2006/main" xmlns:w14="http://schemas.microsoft.com/office/word/2010/wordml" xmlns:w15="http://schemas.microsoft.com/office/word/2012/wordml" xmlns:wpg="http://schemas.microsoft.com/office/word/2010/wordprocessingGroup" xmlns:wpi="http://schemas.microsoft.com/office/word/2010/wordprocessingInk" xmlns:wne="http://schemas.microsoft.com/office/word/2006/wordml" xmlns:wps="http://schemas.microsoft.com/office/word/2010/wordprocessingShape" mc:Ignorable="w14 w15 wp14">
+  <w:abstractNum w:abstractNumId="0" w15:restartNumberingAfterBreak="0">
+    <w:nsid w:val="08097C31"/>
+    <w:multiLevelType w:val="hybridMultilevel"/>
+    <w:tmpl w:val="151C2C8E"/>
+    <w:lvl w:ilvl="0" w:tplc="0409000F">
+      <w:start w:val="1"/>
+      <w:numFmt w:val="decimal"/>
+      <w:lvlText w:val="%1."/>
+      <w:lvlJc w:val="left"/>
+      <w:pPr>
+        <w:ind w:left="720" w:hanging="360"/>
+      </w:pPr>
+      <w:rPr>
+        <w:rFonts w:hint="default"/>
+      </w:rPr>
+    </w:lvl>
+    <w:lvl w:ilvl="1" w:tplc="04090019" w:tentative="1">
+      <w:start w:val="1"/>
+      <w:numFmt w:val="lowerLetter"/>
+      <w:lvlText w:val="%2."/>
+      <w:lvlJc w:val="left"/>
+      <w:pPr>
+        <w:ind w:left="1440" w:hanging="360"/>
+      </w:pPr>
+    </w:lvl>
+    <w:lvl w:ilvl="2" w:tplc="0409001B" w:tentative="1">
+      <w:start w:val="1"/>
+      <w:numFmt w:val="lowerRoman"/>
+      <w:lvlText w:val="%3."/>
+      <w:lvlJc w:val="right"/>
+      <w:pPr>
+        <w:ind w:left="2160" w:hanging="180"/>
+      </w:pPr>
+    </w:lvl>
+    <w:lvl w:ilvl="3" w:tplc="0409000F" w:tentative="1">
+      <w:start w:val="1"/>
+      <w:numFmt w:val="decimal"/>
+      <w:lvlText w:val="%4."/>
+      <w:lvlJc w:val="left"/>
+      <w:pPr>
+        <w:ind w:left="2880" w:hanging="360"/>
+      </w:pPr>
+    </w:lvl>
+    <w:lvl w:ilvl="4" w:tplc="04090019" w:tentative="1">
+      <w:start w:val="1"/>
+      <w:numFmt w:val="lowerLetter"/>
+      <w:lvlText w:val="%5."/>
+      <w:lvlJc w:val="left"/>
+      <w:pPr>
+        <w:ind w:left="3600" w:hanging="360"/>
+      </w:pPr>
+    </w:lvl>
+    <w:lvl w:ilvl="5" w:tplc="0409001B" w:tentative="1">
+      <w:start w:val="1"/>
+      <w:numFmt w:val="lowerRoman"/>
+      <w:lvlText w:val="%6."/>
+      <w:lvlJc w:val="right"/>
+      <w:pPr>
+        <w:ind w:left="4320" w:hanging="180"/>
+      </w:pPr>
+    </w:lvl>
+    <w:lvl w:ilvl="6" w:tplc="0409000F" w:tentative="1">
+      <w:start w:val="1"/>
+      <w:numFmt w:val="decimal"/>
+      <w:lvlText w:val="%7."/>
+      <w:lvlJc w:val="left"/>
+      <w:pPr>
+        <w:ind w:left="5040" w:hanging="360"/>
+      </w:pPr>
+    </w:lvl>
+    <w:lvl w:ilvl="7" w:tplc="04090019" w:tentative="1">
+      <w:start w:val="1"/>
+      <w:numFmt w:val="lowerLetter"/>
+      <w:lvlText w:val="%8."/>
+      <w:lvlJc w:val="left"/>
+      <w:pPr>
+        <w:ind w:left="5760" w:hanging="360"/>
+      </w:pPr>
+    </w:lvl>
+    <w:lvl w:ilvl="8" w:tplc="0409001B" w:tentative="1">
+      <w:start w:val="1"/>
+      <w:numFmt w:val="lowerRoman"/>
+      <w:lvlText w:val="%9."/>
+      <w:lvlJc w:val="right"/>
+      <w:pPr>
+        <w:ind w:left="6480" w:hanging="180"/>
+      </w:pPr>
+    </w:lvl>
+  </w:abstractNum>
+  <w:abstractNum w:abstractNumId="1" w15:restartNumberingAfterBreak="0">
+    <w:nsid w:val="30DD4982"/>
+    <w:multiLevelType w:val="hybridMultilevel"/>
+    <w:tmpl w:val="CB088562"/>
+    <w:lvl w:ilvl="0" w:tplc="E99A4282">
+      <w:start w:val="1"/>
+      <w:numFmt w:val="bullet"/>
+      <w:lvlText w:val="-"/>
+      <w:lvlJc w:val="left"/>
+      <w:pPr>
+        <w:ind w:left="720" w:hanging="360"/>
+      </w:pPr>
+      <w:rPr>
+        <w:rFonts w:ascii="Times New Roman" w:eastAsiaTheme="minorHAnsi" w:hAnsi="Times New Roman" w:cs="Times New Roman" w:hint="default"/>
+      </w:rPr>
+    </w:lvl>
+    <w:lvl w:ilvl="1" w:tplc="04090003">
+      <w:start w:val="1"/>
+      <w:numFmt w:val="bullet"/>
+      <w:lvlText w:val="o"/>
+      <w:lvlJc w:val="left"/>
+      <w:pPr>
+        <w:ind w:left="1440" w:hanging="360"/>
+      </w:pPr>
+      <w:rPr>
+        <w:rFonts w:ascii="Courier New" w:hAnsi="Courier New" w:cs="Courier New" w:hint="default"/>
+      </w:rPr>
+    </w:lvl>
+    <w:lvl w:ilvl="2" w:tplc="04090005">
+      <w:start w:val="1"/>
+      <w:numFmt w:val="bullet"/>
+      <w:lvlText w:val=""/>
+      <w:lvlJc w:val="left"/>
+      <w:pPr>
+        <w:ind w:left="2160" w:hanging="360"/>
+      </w:pPr>
+      <w:rPr>
+        <w:rFonts w:ascii="Wingdings" w:hAnsi="Wingdings" w:hint="default"/>
+      </w:rPr>
+    </w:lvl>
+    <w:lvl w:ilvl="3" w:tplc="04090001" w:tentative="1">
+      <w:start w:val="1"/>
+      <w:numFmt w:val="bullet"/>
+      <w:lvlText w:val=""/>
+      <w:lvlJc w:val="left"/>
+      <w:pPr>
+        <w:ind w:left="2880" w:hanging="360"/>
+      </w:pPr>
+      <w:rPr>
+        <w:rFonts w:ascii="Symbol" w:hAnsi="Symbol" w:hint="default"/>
+      </w:rPr>
+    </w:lvl>
+    <w:lvl w:ilvl="4" w:tplc="04090003" w:tentative="1">
+      <w:start w:val="1"/>
+      <w:numFmt w:val="bullet"/>
+      <w:lvlText w:val="o"/>
+      <w:lvlJc w:val="left"/>
+      <w:pPr>
+        <w:ind w:left="3600" w:hanging="360"/>
+      </w:pPr>
+      <w:rPr>
+        <w:rFonts w:ascii="Courier New" w:hAnsi="Courier New" w:cs="Courier New" w:hint="default"/>
+      </w:rPr>
+    </w:lvl>
+    <w:lvl w:ilvl="5" w:tplc="04090005" w:tentative="1">
+      <w:start w:val="1"/>
+      <w:numFmt w:val="bullet"/>
+      <w:lvlText w:val=""/>
+      <w:lvlJc w:val="left"/>
+      <w:pPr>
+        <w:ind w:left="4320" w:hanging="360"/>
+      </w:pPr>
+      <w:rPr>
+        <w:rFonts w:ascii="Wingdings" w:hAnsi="Wingdings" w:hint="default"/>
+      </w:rPr>
+    </w:lvl>
+    <w:lvl w:ilvl="6" w:tplc="04090001" w:tentative="1">
+      <w:start w:val="1"/>
+      <w:numFmt w:val="bullet"/>
+      <w:lvlText w:val=""/>
+      <w:lvlJc w:val="left"/>
+      <w:pPr>
+        <w:ind w:left="5040" w:hanging="360"/>
+      </w:pPr>
+      <w:rPr>
+        <w:rFonts w:ascii="Symbol" w:hAnsi="Symbol" w:hint="default"/>
+      </w:rPr>
+    </w:lvl>
+    <w:lvl w:ilvl="7" w:tplc="04090003" w:tentative="1">
+      <w:start w:val="1"/>
+      <w:numFmt w:val="bullet"/>
+      <w:lvlText w:val="o"/>
+      <w:lvlJc w:val="left"/>
+      <w:pPr>
+        <w:ind w:left="5760" w:hanging="360"/>
+      </w:pPr>
+      <w:rPr>
+        <w:rFonts w:ascii="Courier New" w:hAnsi="Courier New" w:cs="Courier New" w:hint="default"/>
+      </w:rPr>
+    </w:lvl>
+    <w:lvl w:ilvl="8" w:tplc="04090005" w:tentative="1">
+      <w:start w:val="1"/>
+      <w:numFmt w:val="bullet"/>
+      <w:lvlText w:val=""/>
+      <w:lvlJc w:val="left"/>
+      <w:pPr>
+        <w:ind w:left="6480" w:hanging="360"/>
+      </w:pPr>
+      <w:rPr>
+        <w:rFonts w:ascii="Wingdings" w:hAnsi="Wingdings" w:hint="default"/>
+      </w:rPr>
+    </w:lvl>
+  </w:abstractNum>
+  <w:num w:numId="1">
+    <w:abstractNumId w:val="0"/>
+  </w:num>
+  <w:num w:numId="2">
+    <w:abstractNumId w:val="1"/>
+  </w:num>
+</w:numbering>
 </file>
 
 <file path=word/styles.xml><?xml version="1.0" encoding="utf-8"?>

</xml_diff>